<commit_message>
documento de daily y sprint retrospective
</commit_message>
<xml_diff>
--- a/Desarrollo/Edutec/Gestión/Sprint 2/Daily Meetings - Semana 3.docx
+++ b/Desarrollo/Edutec/Gestión/Sprint 2/Daily Meetings - Semana 3.docx
@@ -148,8 +148,19 @@
           <w:sz w:val="44"/>
           <w:szCs w:val="44"/>
         </w:rPr>
-        <w:t>Sistema Web de Búsqueda de Cursos utilizando Web Scraping</w:t>
+        <w:t xml:space="preserve">Sistema Web de Búsqueda de Cursos utilizando Web </w:t>
       </w:r>
+      <w:proofErr w:type="spellStart"/>
+      <w:r>
+        <w:rPr>
+          <w:rFonts w:asciiTheme="minorHAnsi" w:eastAsia="Arial" w:hAnsiTheme="minorHAnsi" w:cstheme="minorHAnsi"/>
+          <w:b/>
+          <w:sz w:val="44"/>
+          <w:szCs w:val="44"/>
+        </w:rPr>
+        <w:t>Scraping</w:t>
+      </w:r>
+      <w:proofErr w:type="spellEnd"/>
       <w:r>
         <w:rPr>
           <w:rFonts w:asciiTheme="minorHAnsi" w:eastAsia="Arial" w:hAnsiTheme="minorHAnsi" w:cstheme="minorHAnsi"/>
@@ -188,7 +199,45 @@
           <w:sz w:val="32"/>
           <w:szCs w:val="32"/>
         </w:rPr>
-        <w:t xml:space="preserve"> Meetings – Primer Sprint (Semana 3)</w:t>
+        <w:t xml:space="preserve"> </w:t>
+      </w:r>
+      <w:proofErr w:type="gramStart"/>
+      <w:r>
+        <w:rPr>
+          <w:rFonts w:asciiTheme="minorHAnsi" w:eastAsia="Arial" w:hAnsiTheme="minorHAnsi" w:cstheme="minorHAnsi"/>
+          <w:b/>
+          <w:sz w:val="32"/>
+          <w:szCs w:val="32"/>
+        </w:rPr>
+        <w:t>Meetings</w:t>
+      </w:r>
+      <w:proofErr w:type="gramEnd"/>
+      <w:r>
+        <w:rPr>
+          <w:rFonts w:asciiTheme="minorHAnsi" w:eastAsia="Arial" w:hAnsiTheme="minorHAnsi" w:cstheme="minorHAnsi"/>
+          <w:b/>
+          <w:sz w:val="32"/>
+          <w:szCs w:val="32"/>
+        </w:rPr>
+        <w:t xml:space="preserve"> – </w:t>
+      </w:r>
+      <w:r>
+        <w:rPr>
+          <w:rFonts w:asciiTheme="minorHAnsi" w:eastAsia="Arial" w:hAnsiTheme="minorHAnsi" w:cstheme="minorHAnsi"/>
+          <w:b/>
+          <w:sz w:val="32"/>
+          <w:szCs w:val="32"/>
+        </w:rPr>
+        <w:t>Segundo</w:t>
+      </w:r>
+      <w:r>
+        <w:rPr>
+          <w:rFonts w:asciiTheme="minorHAnsi" w:eastAsia="Arial" w:hAnsiTheme="minorHAnsi" w:cstheme="minorHAnsi"/>
+          <w:b/>
+          <w:sz w:val="32"/>
+          <w:szCs w:val="32"/>
+        </w:rPr>
+        <w:t xml:space="preserve"> Sprint (Semana 3)</w:t>
       </w:r>
       <w:r>
         <w:rPr>
@@ -476,7 +525,25 @@
           <w:sz w:val="22"/>
           <w:szCs w:val="22"/>
         </w:rPr>
-        <w:t>Gonzales Orosco, Jhon Anderson 17200276</w:t>
+        <w:t xml:space="preserve">Gonzales Orosco, </w:t>
+      </w:r>
+      <w:proofErr w:type="spellStart"/>
+      <w:r>
+        <w:rPr>
+          <w:rFonts w:asciiTheme="minorHAnsi" w:hAnsiTheme="minorHAnsi" w:cstheme="minorHAnsi"/>
+          <w:sz w:val="22"/>
+          <w:szCs w:val="22"/>
+        </w:rPr>
+        <w:t>Jhon</w:t>
+      </w:r>
+      <w:proofErr w:type="spellEnd"/>
+      <w:r>
+        <w:rPr>
+          <w:rFonts w:asciiTheme="minorHAnsi" w:hAnsiTheme="minorHAnsi" w:cstheme="minorHAnsi"/>
+          <w:sz w:val="22"/>
+          <w:szCs w:val="22"/>
+        </w:rPr>
+        <w:t xml:space="preserve"> Anderson 17200276</w:t>
       </w:r>
     </w:p>
     <w:p>
@@ -509,7 +576,25 @@
           <w:sz w:val="22"/>
           <w:szCs w:val="22"/>
         </w:rPr>
-        <w:t>, René Angel 15200224</w:t>
+        <w:t xml:space="preserve">, René </w:t>
+      </w:r>
+      <w:proofErr w:type="spellStart"/>
+      <w:r>
+        <w:rPr>
+          <w:rFonts w:asciiTheme="minorHAnsi" w:hAnsiTheme="minorHAnsi" w:cstheme="minorHAnsi"/>
+          <w:sz w:val="22"/>
+          <w:szCs w:val="22"/>
+        </w:rPr>
+        <w:t>Angel</w:t>
+      </w:r>
+      <w:proofErr w:type="spellEnd"/>
+      <w:r>
+        <w:rPr>
+          <w:rFonts w:asciiTheme="minorHAnsi" w:hAnsiTheme="minorHAnsi" w:cstheme="minorHAnsi"/>
+          <w:sz w:val="22"/>
+          <w:szCs w:val="22"/>
+        </w:rPr>
+        <w:t xml:space="preserve"> 15200224</w:t>
       </w:r>
     </w:p>
     <w:p>
@@ -777,7 +862,15 @@
                 <w:sz w:val="22"/>
                 <w:szCs w:val="22"/>
               </w:rPr>
-              <w:t>22</w:t>
+              <w:t>2</w:t>
+            </w:r>
+            <w:r>
+              <w:rPr>
+                <w:rFonts w:asciiTheme="minorHAnsi" w:hAnsiTheme="minorHAnsi" w:cstheme="minorHAnsi"/>
+                <w:sz w:val="22"/>
+                <w:szCs w:val="22"/>
+              </w:rPr>
+              <w:t>0</w:t>
             </w:r>
             <w:r>
               <w:rPr>
@@ -794,7 +887,15 @@
                 <w:sz w:val="22"/>
                 <w:szCs w:val="22"/>
               </w:rPr>
-              <w:t>11</w:t>
+              <w:t>1</w:t>
+            </w:r>
+            <w:r>
+              <w:rPr>
+                <w:rFonts w:asciiTheme="minorHAnsi" w:hAnsiTheme="minorHAnsi" w:cstheme="minorHAnsi"/>
+                <w:sz w:val="22"/>
+                <w:szCs w:val="22"/>
+              </w:rPr>
+              <w:t>2</w:t>
             </w:r>
             <w:r>
               <w:rPr>
@@ -866,6 +967,7 @@
                 <w:szCs w:val="22"/>
               </w:rPr>
             </w:pPr>
+            <w:proofErr w:type="spellStart"/>
             <w:r>
               <w:rPr>
                 <w:rFonts w:asciiTheme="minorHAnsi" w:hAnsiTheme="minorHAnsi" w:cstheme="minorHAnsi"/>
@@ -873,8 +975,29 @@
                 <w:sz w:val="22"/>
                 <w:szCs w:val="22"/>
               </w:rPr>
-              <w:t>Daily Meetings</w:t>
-            </w:r>
+              <w:t>Daily</w:t>
+            </w:r>
+            <w:proofErr w:type="spellEnd"/>
+            <w:r>
+              <w:rPr>
+                <w:rFonts w:asciiTheme="minorHAnsi" w:hAnsiTheme="minorHAnsi" w:cstheme="minorHAnsi"/>
+                <w:color w:val="000000"/>
+                <w:sz w:val="22"/>
+                <w:szCs w:val="22"/>
+              </w:rPr>
+              <w:t xml:space="preserve"> </w:t>
+            </w:r>
+            <w:proofErr w:type="gramStart"/>
+            <w:r>
+              <w:rPr>
+                <w:rFonts w:asciiTheme="minorHAnsi" w:hAnsiTheme="minorHAnsi" w:cstheme="minorHAnsi"/>
+                <w:color w:val="000000"/>
+                <w:sz w:val="22"/>
+                <w:szCs w:val="22"/>
+              </w:rPr>
+              <w:t>Meetings</w:t>
+            </w:r>
+            <w:proofErr w:type="gramEnd"/>
           </w:p>
         </w:tc>
         <w:tc>
@@ -965,6 +1088,7 @@
           <w:szCs w:val="24"/>
         </w:rPr>
       </w:pPr>
+      <w:proofErr w:type="spellStart"/>
       <w:r>
         <w:rPr>
           <w:rFonts w:asciiTheme="minorHAnsi" w:eastAsia="Arial" w:hAnsiTheme="minorHAnsi" w:cstheme="minorHAnsi"/>
@@ -972,8 +1096,29 @@
           <w:sz w:val="24"/>
           <w:szCs w:val="24"/>
         </w:rPr>
-        <w:t>Daily Meetings</w:t>
+        <w:t>Daily</w:t>
       </w:r>
+      <w:proofErr w:type="spellEnd"/>
+      <w:r>
+        <w:rPr>
+          <w:rFonts w:asciiTheme="minorHAnsi" w:eastAsia="Arial" w:hAnsiTheme="minorHAnsi" w:cstheme="minorHAnsi"/>
+          <w:b/>
+          <w:sz w:val="24"/>
+          <w:szCs w:val="24"/>
+        </w:rPr>
+        <w:t xml:space="preserve"> </w:t>
+      </w:r>
+      <w:proofErr w:type="gramStart"/>
+      <w:r>
+        <w:rPr>
+          <w:rFonts w:asciiTheme="minorHAnsi" w:eastAsia="Arial" w:hAnsiTheme="minorHAnsi" w:cstheme="minorHAnsi"/>
+          <w:b/>
+          <w:sz w:val="24"/>
+          <w:szCs w:val="24"/>
+        </w:rPr>
+        <w:t>Meetings</w:t>
+      </w:r>
+      <w:proofErr w:type="gramEnd"/>
     </w:p>
     <w:p>
       <w:pPr>
@@ -1283,7 +1428,7 @@
                 <w:sz w:val="22"/>
                 <w:szCs w:val="22"/>
               </w:rPr>
-              <w:t>1</w:t>
+              <w:t>2</w:t>
             </w:r>
           </w:p>
         </w:tc>
@@ -1440,7 +1585,55 @@
                 <w:sz w:val="22"/>
                 <w:szCs w:val="22"/>
               </w:rPr>
-              <w:t>22/11/2021 – 26/12/2021</w:t>
+              <w:t>2</w:t>
+            </w:r>
+            <w:r>
+              <w:rPr>
+                <w:rFonts w:ascii="Calibri" w:hAnsi="Calibri" w:cs="Calibri"/>
+                <w:sz w:val="22"/>
+                <w:szCs w:val="22"/>
+              </w:rPr>
+              <w:t>0</w:t>
+            </w:r>
+            <w:r>
+              <w:rPr>
+                <w:rFonts w:ascii="Calibri" w:hAnsi="Calibri" w:cs="Calibri"/>
+                <w:sz w:val="22"/>
+                <w:szCs w:val="22"/>
+              </w:rPr>
+              <w:t>/1</w:t>
+            </w:r>
+            <w:r>
+              <w:rPr>
+                <w:rFonts w:ascii="Calibri" w:hAnsi="Calibri" w:cs="Calibri"/>
+                <w:sz w:val="22"/>
+                <w:szCs w:val="22"/>
+              </w:rPr>
+              <w:t>2</w:t>
+            </w:r>
+            <w:r>
+              <w:rPr>
+                <w:rFonts w:ascii="Calibri" w:hAnsi="Calibri" w:cs="Calibri"/>
+                <w:sz w:val="22"/>
+                <w:szCs w:val="22"/>
+              </w:rPr>
+              <w:t>/2021 – 2</w:t>
+            </w:r>
+            <w:r>
+              <w:rPr>
+                <w:rFonts w:ascii="Calibri" w:hAnsi="Calibri" w:cs="Calibri"/>
+                <w:sz w:val="22"/>
+                <w:szCs w:val="22"/>
+              </w:rPr>
+              <w:t>4</w:t>
+            </w:r>
+            <w:r>
+              <w:rPr>
+                <w:rFonts w:ascii="Calibri" w:hAnsi="Calibri" w:cs="Calibri"/>
+                <w:sz w:val="22"/>
+                <w:szCs w:val="22"/>
+              </w:rPr>
+              <w:t>/12/2021</w:t>
             </w:r>
           </w:p>
         </w:tc>
@@ -1597,7 +1790,15 @@
                 <w:sz w:val="22"/>
                 <w:szCs w:val="22"/>
               </w:rPr>
-              <w:t>22:30</w:t>
+              <w:t>22:</w:t>
+            </w:r>
+            <w:r>
+              <w:rPr>
+                <w:rFonts w:ascii="Calibri" w:hAnsi="Calibri" w:cs="Calibri"/>
+                <w:sz w:val="22"/>
+                <w:szCs w:val="22"/>
+              </w:rPr>
+              <w:t>15</w:t>
             </w:r>
           </w:p>
         </w:tc>
@@ -1673,7 +1874,15 @@
                 <w:sz w:val="22"/>
                 <w:szCs w:val="22"/>
               </w:rPr>
-              <w:t>22:45</w:t>
+              <w:t>22:</w:t>
+            </w:r>
+            <w:r>
+              <w:rPr>
+                <w:rFonts w:ascii="Calibri" w:hAnsi="Calibri" w:cs="Calibri"/>
+                <w:sz w:val="22"/>
+                <w:szCs w:val="22"/>
+              </w:rPr>
+              <w:t>30</w:t>
             </w:r>
           </w:p>
         </w:tc>
@@ -2093,7 +2302,7 @@
                 <w:sz w:val="22"/>
                 <w:szCs w:val="22"/>
               </w:rPr>
-              <w:t>22/11</w:t>
+              <w:t>20/12</w:t>
             </w:r>
           </w:p>
         </w:tc>
@@ -2126,7 +2335,7 @@
                 <w:sz w:val="22"/>
                 <w:szCs w:val="22"/>
               </w:rPr>
-              <w:t>23/11</w:t>
+              <w:t>21/12</w:t>
             </w:r>
           </w:p>
         </w:tc>
@@ -2159,7 +2368,7 @@
                 <w:sz w:val="22"/>
                 <w:szCs w:val="22"/>
               </w:rPr>
-              <w:t>24/11</w:t>
+              <w:t>22/12</w:t>
             </w:r>
           </w:p>
         </w:tc>
@@ -2192,7 +2401,7 @@
                 <w:sz w:val="22"/>
                 <w:szCs w:val="22"/>
               </w:rPr>
-              <w:t>25/11</w:t>
+              <w:t>23/12</w:t>
             </w:r>
           </w:p>
         </w:tc>
@@ -2225,7 +2434,7 @@
                 <w:sz w:val="22"/>
                 <w:szCs w:val="22"/>
               </w:rPr>
-              <w:t>26/11</w:t>
+              <w:t>24/12</w:t>
             </w:r>
           </w:p>
         </w:tc>
@@ -2393,7 +2602,7 @@
                 <w:sz w:val="22"/>
                 <w:szCs w:val="22"/>
               </w:rPr>
-              <w:t>Sí</w:t>
+              <w:t>Si</w:t>
             </w:r>
           </w:p>
         </w:tc>
@@ -2418,14 +2627,6 @@
                 <w:szCs w:val="22"/>
               </w:rPr>
             </w:pPr>
-            <w:r>
-              <w:rPr>
-                <w:rFonts w:ascii="Calibri" w:hAnsi="Calibri" w:cs="Calibri"/>
-                <w:sz w:val="22"/>
-                <w:szCs w:val="22"/>
-              </w:rPr>
-              <w:t>Sí</w:t>
-            </w:r>
           </w:p>
         </w:tc>
         <w:tc>
@@ -2449,14 +2650,6 @@
                 <w:szCs w:val="22"/>
               </w:rPr>
             </w:pPr>
-            <w:r>
-              <w:rPr>
-                <w:rFonts w:ascii="Calibri" w:hAnsi="Calibri" w:cs="Calibri"/>
-                <w:sz w:val="22"/>
-                <w:szCs w:val="22"/>
-              </w:rPr>
-              <w:t>Sí</w:t>
-            </w:r>
           </w:p>
         </w:tc>
       </w:tr>
@@ -2484,13 +2677,23 @@
                 <w:szCs w:val="22"/>
               </w:rPr>
             </w:pPr>
-            <w:r>
-              <w:rPr>
-                <w:rFonts w:ascii="Calibri" w:hAnsi="Calibri" w:cs="Calibri"/>
-                <w:sz w:val="22"/>
-                <w:szCs w:val="22"/>
-              </w:rPr>
-              <w:t>Angel Romaní</w:t>
+            <w:proofErr w:type="spellStart"/>
+            <w:r>
+              <w:rPr>
+                <w:rFonts w:ascii="Calibri" w:hAnsi="Calibri" w:cs="Calibri"/>
+                <w:sz w:val="22"/>
+                <w:szCs w:val="22"/>
+              </w:rPr>
+              <w:t>Angel</w:t>
+            </w:r>
+            <w:proofErr w:type="spellEnd"/>
+            <w:r>
+              <w:rPr>
+                <w:rFonts w:ascii="Calibri" w:hAnsi="Calibri" w:cs="Calibri"/>
+                <w:sz w:val="22"/>
+                <w:szCs w:val="22"/>
+              </w:rPr>
+              <w:t xml:space="preserve"> Romaní</w:t>
             </w:r>
           </w:p>
         </w:tc>
@@ -2633,7 +2836,7 @@
                 <w:sz w:val="22"/>
                 <w:szCs w:val="22"/>
               </w:rPr>
-              <w:t>No</w:t>
+              <w:t>Si</w:t>
             </w:r>
           </w:p>
         </w:tc>
@@ -2658,14 +2861,6 @@
                 <w:szCs w:val="22"/>
               </w:rPr>
             </w:pPr>
-            <w:r>
-              <w:rPr>
-                <w:rFonts w:ascii="Calibri" w:hAnsi="Calibri" w:cs="Calibri"/>
-                <w:sz w:val="22"/>
-                <w:szCs w:val="22"/>
-              </w:rPr>
-              <w:t>Sí</w:t>
-            </w:r>
           </w:p>
         </w:tc>
         <w:tc>
@@ -2689,14 +2884,6 @@
                 <w:szCs w:val="22"/>
               </w:rPr>
             </w:pPr>
-            <w:r>
-              <w:rPr>
-                <w:rFonts w:ascii="Calibri" w:hAnsi="Calibri" w:cs="Calibri"/>
-                <w:sz w:val="22"/>
-                <w:szCs w:val="22"/>
-              </w:rPr>
-              <w:t>Sí</w:t>
-            </w:r>
           </w:p>
         </w:tc>
       </w:tr>
@@ -2724,13 +2911,23 @@
                 <w:szCs w:val="22"/>
               </w:rPr>
             </w:pPr>
-            <w:r>
-              <w:rPr>
-                <w:rFonts w:ascii="Calibri" w:hAnsi="Calibri" w:cs="Calibri"/>
-                <w:sz w:val="22"/>
-                <w:szCs w:val="22"/>
-              </w:rPr>
-              <w:t>Jhon Gonzales</w:t>
+            <w:proofErr w:type="spellStart"/>
+            <w:r>
+              <w:rPr>
+                <w:rFonts w:ascii="Calibri" w:hAnsi="Calibri" w:cs="Calibri"/>
+                <w:sz w:val="22"/>
+                <w:szCs w:val="22"/>
+              </w:rPr>
+              <w:t>Jhon</w:t>
+            </w:r>
+            <w:proofErr w:type="spellEnd"/>
+            <w:r>
+              <w:rPr>
+                <w:rFonts w:ascii="Calibri" w:hAnsi="Calibri" w:cs="Calibri"/>
+                <w:sz w:val="22"/>
+                <w:szCs w:val="22"/>
+              </w:rPr>
+              <w:t xml:space="preserve"> Gonzales</w:t>
             </w:r>
           </w:p>
         </w:tc>
@@ -2873,7 +3070,7 @@
                 <w:sz w:val="22"/>
                 <w:szCs w:val="22"/>
               </w:rPr>
-              <w:t>Sí</w:t>
+              <w:t>Si</w:t>
             </w:r>
           </w:p>
         </w:tc>
@@ -2898,14 +3095,6 @@
                 <w:szCs w:val="22"/>
               </w:rPr>
             </w:pPr>
-            <w:r>
-              <w:rPr>
-                <w:rFonts w:ascii="Calibri" w:hAnsi="Calibri" w:cs="Calibri"/>
-                <w:sz w:val="22"/>
-                <w:szCs w:val="22"/>
-              </w:rPr>
-              <w:t>Sí</w:t>
-            </w:r>
           </w:p>
         </w:tc>
         <w:tc>
@@ -2929,14 +3118,6 @@
                 <w:szCs w:val="22"/>
               </w:rPr>
             </w:pPr>
-            <w:r>
-              <w:rPr>
-                <w:rFonts w:ascii="Calibri" w:hAnsi="Calibri" w:cs="Calibri"/>
-                <w:sz w:val="22"/>
-                <w:szCs w:val="22"/>
-              </w:rPr>
-              <w:t>Sí</w:t>
-            </w:r>
           </w:p>
         </w:tc>
       </w:tr>
@@ -3113,7 +3294,7 @@
                 <w:sz w:val="22"/>
                 <w:szCs w:val="22"/>
               </w:rPr>
-              <w:t>Sí</w:t>
+              <w:t>Si</w:t>
             </w:r>
           </w:p>
         </w:tc>
@@ -3138,14 +3319,6 @@
                 <w:szCs w:val="22"/>
               </w:rPr>
             </w:pPr>
-            <w:r>
-              <w:rPr>
-                <w:rFonts w:ascii="Calibri" w:hAnsi="Calibri" w:cs="Calibri"/>
-                <w:sz w:val="22"/>
-                <w:szCs w:val="22"/>
-              </w:rPr>
-              <w:t>Sí</w:t>
-            </w:r>
           </w:p>
         </w:tc>
         <w:tc>
@@ -3169,14 +3342,6 @@
                 <w:szCs w:val="22"/>
               </w:rPr>
             </w:pPr>
-            <w:r>
-              <w:rPr>
-                <w:rFonts w:ascii="Calibri" w:hAnsi="Calibri" w:cs="Calibri"/>
-                <w:sz w:val="22"/>
-                <w:szCs w:val="22"/>
-              </w:rPr>
-              <w:t>Sí</w:t>
-            </w:r>
           </w:p>
         </w:tc>
       </w:tr>
@@ -3205,25 +3370,102 @@
     </w:p>
     <w:p>
       <w:pPr>
-        <w:spacing w:line="259" w:lineRule="auto"/>
-        <w:rPr>
-          <w:rFonts w:asciiTheme="minorHAnsi" w:hAnsiTheme="minorHAnsi" w:cstheme="minorHAnsi"/>
-          <w:b/>
-          <w:bCs/>
-          <w:sz w:val="22"/>
-          <w:szCs w:val="22"/>
-        </w:rPr>
-      </w:pPr>
-      <w:r>
-        <w:rPr>
-          <w:rFonts w:asciiTheme="minorHAnsi" w:hAnsiTheme="minorHAnsi" w:cstheme="minorHAnsi"/>
-          <w:b/>
-          <w:bCs/>
-          <w:sz w:val="22"/>
-          <w:szCs w:val="22"/>
-        </w:rPr>
-        <w:br w:type="page"/>
-      </w:r>
+        <w:widowControl/>
+        <w:spacing w:after="160"/>
+        <w:rPr>
+          <w:rFonts w:asciiTheme="minorHAnsi" w:hAnsiTheme="minorHAnsi" w:cstheme="minorHAnsi"/>
+          <w:sz w:val="24"/>
+          <w:szCs w:val="24"/>
+        </w:rPr>
+      </w:pPr>
+    </w:p>
+    <w:p>
+      <w:pPr>
+        <w:widowControl/>
+        <w:spacing w:after="160"/>
+        <w:rPr>
+          <w:rFonts w:asciiTheme="minorHAnsi" w:hAnsiTheme="minorHAnsi" w:cstheme="minorHAnsi"/>
+          <w:sz w:val="24"/>
+          <w:szCs w:val="24"/>
+        </w:rPr>
+      </w:pPr>
+    </w:p>
+    <w:p>
+      <w:pPr>
+        <w:widowControl/>
+        <w:spacing w:after="160"/>
+        <w:rPr>
+          <w:rFonts w:asciiTheme="minorHAnsi" w:hAnsiTheme="minorHAnsi" w:cstheme="minorHAnsi"/>
+          <w:sz w:val="24"/>
+          <w:szCs w:val="24"/>
+        </w:rPr>
+      </w:pPr>
+    </w:p>
+    <w:p>
+      <w:pPr>
+        <w:widowControl/>
+        <w:spacing w:after="160"/>
+        <w:rPr>
+          <w:rFonts w:asciiTheme="minorHAnsi" w:hAnsiTheme="minorHAnsi" w:cstheme="minorHAnsi"/>
+          <w:sz w:val="24"/>
+          <w:szCs w:val="24"/>
+        </w:rPr>
+      </w:pPr>
+    </w:p>
+    <w:p>
+      <w:pPr>
+        <w:widowControl/>
+        <w:spacing w:after="160"/>
+        <w:rPr>
+          <w:rFonts w:asciiTheme="minorHAnsi" w:hAnsiTheme="minorHAnsi" w:cstheme="minorHAnsi"/>
+          <w:sz w:val="24"/>
+          <w:szCs w:val="24"/>
+        </w:rPr>
+      </w:pPr>
+    </w:p>
+    <w:p>
+      <w:pPr>
+        <w:widowControl/>
+        <w:spacing w:after="160"/>
+        <w:rPr>
+          <w:rFonts w:asciiTheme="minorHAnsi" w:hAnsiTheme="minorHAnsi" w:cstheme="minorHAnsi"/>
+          <w:sz w:val="24"/>
+          <w:szCs w:val="24"/>
+        </w:rPr>
+      </w:pPr>
+    </w:p>
+    <w:p>
+      <w:pPr>
+        <w:widowControl/>
+        <w:spacing w:after="160"/>
+        <w:rPr>
+          <w:rFonts w:asciiTheme="minorHAnsi" w:hAnsiTheme="minorHAnsi" w:cstheme="minorHAnsi"/>
+          <w:sz w:val="24"/>
+          <w:szCs w:val="24"/>
+        </w:rPr>
+      </w:pPr>
+    </w:p>
+    <w:p>
+      <w:pPr>
+        <w:widowControl/>
+        <w:spacing w:after="160"/>
+        <w:rPr>
+          <w:rFonts w:asciiTheme="minorHAnsi" w:hAnsiTheme="minorHAnsi" w:cstheme="minorHAnsi"/>
+          <w:sz w:val="24"/>
+          <w:szCs w:val="24"/>
+        </w:rPr>
+      </w:pPr>
+    </w:p>
+    <w:p>
+      <w:pPr>
+        <w:widowControl/>
+        <w:spacing w:after="160"/>
+        <w:rPr>
+          <w:rFonts w:asciiTheme="minorHAnsi" w:hAnsiTheme="minorHAnsi" w:cstheme="minorHAnsi"/>
+          <w:sz w:val="24"/>
+          <w:szCs w:val="24"/>
+        </w:rPr>
+      </w:pPr>
     </w:p>
     <w:p>
       <w:pPr>
@@ -3278,9 +3520,9 @@
           <w:noProof/>
         </w:rPr>
         <w:drawing>
-          <wp:inline distT="0" distB="0" distL="0" distR="0" wp14:anchorId="60D3D95F" wp14:editId="2F0D8836">
-            <wp:extent cx="3638550" cy="3578902"/>
-            <wp:effectExtent l="0" t="0" r="0" b="2540"/>
+          <wp:inline distT="0" distB="0" distL="0" distR="0" wp14:anchorId="5791DB10" wp14:editId="118DD267">
+            <wp:extent cx="4057650" cy="3171825"/>
+            <wp:effectExtent l="0" t="0" r="0" b="9525"/>
             <wp:docPr id="1" name="Imagen 1" descr="Tabla&#10;&#10;Descripción generada automáticamente"/>
             <wp:cNvGraphicFramePr>
               <a:graphicFrameLocks xmlns:a="http://schemas.openxmlformats.org/drawingml/2006/main" noChangeAspect="1"/>
@@ -3301,7 +3543,7 @@
                   <pic:spPr>
                     <a:xfrm>
                       <a:off x="0" y="0"/>
-                      <a:ext cx="3640243" cy="3580567"/>
+                      <a:ext cx="4057650" cy="3171825"/>
                     </a:xfrm>
                     <a:prstGeom prst="rect">
                       <a:avLst/>
@@ -3331,10 +3573,10 @@
           <w:noProof/>
         </w:rPr>
         <w:drawing>
-          <wp:inline distT="0" distB="0" distL="0" distR="0" wp14:anchorId="0576F9A4" wp14:editId="20DA2F2F">
-            <wp:extent cx="6536786" cy="3712559"/>
-            <wp:effectExtent l="0" t="0" r="0" b="2540"/>
-            <wp:docPr id="2" name="Imagen 2" descr="Gráfico&#10;&#10;Descripción generada automáticamente"/>
+          <wp:inline distT="0" distB="0" distL="0" distR="0" wp14:anchorId="54AF42A8" wp14:editId="6E61BC1E">
+            <wp:extent cx="5943600" cy="3497580"/>
+            <wp:effectExtent l="0" t="0" r="0" b="7620"/>
+            <wp:docPr id="2" name="Imagen 2" descr="Imagen que contiene Gráfico&#10;&#10;Descripción generada automáticamente"/>
             <wp:cNvGraphicFramePr>
               <a:graphicFrameLocks xmlns:a="http://schemas.openxmlformats.org/drawingml/2006/main" noChangeAspect="1"/>
             </wp:cNvGraphicFramePr>
@@ -3342,7 +3584,7 @@
               <a:graphicData uri="http://schemas.openxmlformats.org/drawingml/2006/picture">
                 <pic:pic xmlns:pic="http://schemas.openxmlformats.org/drawingml/2006/picture">
                   <pic:nvPicPr>
-                    <pic:cNvPr id="2" name="Imagen 2" descr="Gráfico&#10;&#10;Descripción generada automáticamente"/>
+                    <pic:cNvPr id="2" name="Imagen 2" descr="Imagen que contiene Gráfico&#10;&#10;Descripción generada automáticamente"/>
                     <pic:cNvPicPr/>
                   </pic:nvPicPr>
                   <pic:blipFill>
@@ -3354,7 +3596,7 @@
                   <pic:spPr>
                     <a:xfrm>
                       <a:off x="0" y="0"/>
-                      <a:ext cx="6549320" cy="3719678"/>
+                      <a:ext cx="5943600" cy="3497580"/>
                     </a:xfrm>
                     <a:prstGeom prst="rect">
                       <a:avLst/>
@@ -3379,7 +3621,11 @@
           <w:szCs w:val="22"/>
         </w:rPr>
       </w:pPr>
-      <w:r>
+    </w:p>
+    <w:p>
+      <w:pPr>
+        <w:widowControl/>
+        <w:spacing w:after="160"/>
         <w:rPr>
           <w:rFonts w:asciiTheme="minorHAnsi" w:hAnsiTheme="minorHAnsi" w:cstheme="minorHAnsi"/>
           <w:b/>
@@ -3387,21 +3633,12 @@
           <w:sz w:val="22"/>
           <w:szCs w:val="22"/>
         </w:rPr>
-        <w:lastRenderedPageBreak/>
-        <w:t>Sección 4. Evidencias</w:t>
-      </w:r>
+      </w:pPr>
     </w:p>
     <w:p>
       <w:pPr>
         <w:widowControl/>
         <w:spacing w:after="160"/>
-        <w:rPr>
-          <w:rFonts w:asciiTheme="minorHAnsi" w:hAnsiTheme="minorHAnsi" w:cstheme="minorHAnsi"/>
-          <w:sz w:val="22"/>
-          <w:szCs w:val="22"/>
-        </w:rPr>
-      </w:pPr>
-      <w:r>
         <w:rPr>
           <w:rFonts w:asciiTheme="minorHAnsi" w:hAnsiTheme="minorHAnsi" w:cstheme="minorHAnsi"/>
           <w:b/>
@@ -3409,15 +3646,74 @@
           <w:sz w:val="22"/>
           <w:szCs w:val="22"/>
         </w:rPr>
+      </w:pPr>
+      <w:r>
+        <w:rPr>
+          <w:rFonts w:asciiTheme="minorHAnsi" w:hAnsiTheme="minorHAnsi" w:cstheme="minorHAnsi"/>
+          <w:b/>
+          <w:bCs/>
+          <w:sz w:val="22"/>
+          <w:szCs w:val="22"/>
+        </w:rPr>
+        <w:lastRenderedPageBreak/>
+        <w:t>Sección 4. Evidencias</w:t>
+      </w:r>
+    </w:p>
+    <w:p>
+      <w:pPr>
+        <w:widowControl/>
+        <w:spacing w:after="160"/>
+        <w:rPr>
+          <w:rFonts w:asciiTheme="minorHAnsi" w:hAnsiTheme="minorHAnsi" w:cstheme="minorHAnsi"/>
+          <w:sz w:val="22"/>
+          <w:szCs w:val="22"/>
+        </w:rPr>
+      </w:pPr>
+      <w:r>
+        <w:rPr>
+          <w:rFonts w:asciiTheme="minorHAnsi" w:hAnsiTheme="minorHAnsi" w:cstheme="minorHAnsi"/>
+          <w:b/>
+          <w:bCs/>
+          <w:sz w:val="22"/>
+          <w:szCs w:val="22"/>
+        </w:rPr>
         <w:t xml:space="preserve">Día 1: </w:t>
       </w:r>
+      <w:proofErr w:type="spellStart"/>
       <w:r>
         <w:rPr>
           <w:rFonts w:asciiTheme="minorHAnsi" w:hAnsiTheme="minorHAnsi" w:cstheme="minorHAnsi"/>
           <w:sz w:val="22"/>
           <w:szCs w:val="22"/>
         </w:rPr>
-        <w:t xml:space="preserve">Daily Meeting </w:t>
+        <w:t>Daily</w:t>
+      </w:r>
+      <w:proofErr w:type="spellEnd"/>
+      <w:r>
+        <w:rPr>
+          <w:rFonts w:asciiTheme="minorHAnsi" w:hAnsiTheme="minorHAnsi" w:cstheme="minorHAnsi"/>
+          <w:sz w:val="22"/>
+          <w:szCs w:val="22"/>
+        </w:rPr>
+        <w:t xml:space="preserve"> </w:t>
+      </w:r>
+      <w:proofErr w:type="gramStart"/>
+      <w:r>
+        <w:rPr>
+          <w:rFonts w:asciiTheme="minorHAnsi" w:hAnsiTheme="minorHAnsi" w:cstheme="minorHAnsi"/>
+          <w:sz w:val="22"/>
+          <w:szCs w:val="22"/>
+        </w:rPr>
+        <w:t>Meeting</w:t>
+      </w:r>
+      <w:proofErr w:type="gramEnd"/>
+      <w:r>
+        <w:rPr>
+          <w:rFonts w:asciiTheme="minorHAnsi" w:hAnsiTheme="minorHAnsi" w:cstheme="minorHAnsi"/>
+          <w:sz w:val="22"/>
+          <w:szCs w:val="22"/>
+        </w:rPr>
+        <w:t xml:space="preserve"> 2</w:t>
       </w:r>
       <w:r>
         <w:rPr>
@@ -3425,13 +3721,59 @@
           <w:sz w:val="22"/>
           <w:szCs w:val="22"/>
         </w:rPr>
-        <w:t>22/11</w:t>
+        <w:t>0</w:t>
+      </w:r>
+      <w:r>
+        <w:rPr>
+          <w:rFonts w:asciiTheme="minorHAnsi" w:hAnsiTheme="minorHAnsi" w:cstheme="minorHAnsi"/>
+          <w:sz w:val="22"/>
+          <w:szCs w:val="22"/>
+        </w:rPr>
+        <w:t>/1</w:t>
+      </w:r>
+      <w:r>
+        <w:rPr>
+          <w:rFonts w:asciiTheme="minorHAnsi" w:hAnsiTheme="minorHAnsi" w:cstheme="minorHAnsi"/>
+          <w:sz w:val="22"/>
+          <w:szCs w:val="22"/>
+        </w:rPr>
+        <w:t>2</w:t>
       </w:r>
     </w:p>
     <w:p>
       <w:pPr>
         <w:widowControl/>
         <w:spacing w:after="160"/>
+        <w:rPr>
+          <w:rFonts w:asciiTheme="minorHAnsi" w:hAnsiTheme="minorHAnsi" w:cstheme="minorHAnsi"/>
+          <w:sz w:val="22"/>
+          <w:szCs w:val="22"/>
+        </w:rPr>
+      </w:pPr>
+      <w:hyperlink r:id="rId12" w:tgtFrame="_blank" w:tooltip="https://drive.google.com/file/d/1MxrnY7vZKhf8E72YT9SPYbVqDWf7FWMI/view?usp=sharing" w:history="1">
+        <w:r>
+          <w:rPr>
+            <w:rStyle w:val="Hipervnculo"/>
+            <w:rFonts w:ascii="Helvetica" w:hAnsi="Helvetica" w:cs="Helvetica"/>
+            <w:bdr w:val="none" w:sz="0" w:space="0" w:color="auto" w:frame="1"/>
+            <w:shd w:val="clear" w:color="auto" w:fill="FFFFFF"/>
+          </w:rPr>
+          <w:t>https://drive.google.com/file/d/1MxrnY7vZKhf8E72YT9SPYbVqDWf7FWMI/view?usp=sharing</w:t>
+        </w:r>
+      </w:hyperlink>
+    </w:p>
+    <w:p>
+      <w:pPr>
+        <w:widowControl/>
+        <w:spacing w:after="160"/>
+        <w:rPr>
+          <w:rFonts w:asciiTheme="minorHAnsi" w:hAnsiTheme="minorHAnsi" w:cstheme="minorHAnsi"/>
+          <w:sz w:val="22"/>
+          <w:szCs w:val="22"/>
+          <w:lang w:val="en-US"/>
+        </w:rPr>
+      </w:pPr>
+      <w:r>
         <w:rPr>
           <w:rFonts w:asciiTheme="minorHAnsi" w:hAnsiTheme="minorHAnsi" w:cstheme="minorHAnsi"/>
           <w:b/>
@@ -3440,8 +3782,31 @@
           <w:szCs w:val="22"/>
           <w:lang w:val="en-US"/>
         </w:rPr>
-      </w:pPr>
+        <w:t xml:space="preserve">Día 2: </w:t>
+      </w:r>
       <w:r>
+        <w:rPr>
+          <w:rFonts w:asciiTheme="minorHAnsi" w:hAnsiTheme="minorHAnsi" w:cstheme="minorHAnsi"/>
+          <w:sz w:val="22"/>
+          <w:szCs w:val="22"/>
+          <w:lang w:val="en-US"/>
+        </w:rPr>
+        <w:t xml:space="preserve">Daily Meeting </w:t>
+      </w:r>
+      <w:r>
+        <w:rPr>
+          <w:rFonts w:asciiTheme="minorHAnsi" w:hAnsiTheme="minorHAnsi" w:cstheme="minorHAnsi"/>
+          <w:sz w:val="22"/>
+          <w:szCs w:val="22"/>
+          <w:lang w:val="en-US"/>
+        </w:rPr>
+        <w:t>21/12</w:t>
+      </w:r>
+    </w:p>
+    <w:p>
+      <w:pPr>
+        <w:widowControl/>
+        <w:spacing w:after="160"/>
         <w:rPr>
           <w:rFonts w:asciiTheme="minorHAnsi" w:hAnsiTheme="minorHAnsi" w:cstheme="minorHAnsi"/>
           <w:b/>
@@ -3450,31 +3815,49 @@
           <w:szCs w:val="22"/>
           <w:lang w:val="en-US"/>
         </w:rPr>
-        <w:t xml:space="preserve">Día 2: </w:t>
-      </w:r>
-      <w:r>
+      </w:pPr>
+      <w:hyperlink r:id="rId13" w:tgtFrame="_blank" w:tooltip="https://drive.google.com/file/d/1ITCV0ADfRt4k1fgbBPA2e4O-V2g8SiPT/view?usp=sharing" w:history="1">
+        <w:r>
+          <w:rPr>
+            <w:rStyle w:val="Hipervnculo"/>
+            <w:rFonts w:ascii="Helvetica" w:hAnsi="Helvetica" w:cs="Helvetica"/>
+            <w:bdr w:val="none" w:sz="0" w:space="0" w:color="auto" w:frame="1"/>
+            <w:shd w:val="clear" w:color="auto" w:fill="FFFFFF"/>
+          </w:rPr>
+          <w:t>https:</w:t>
+        </w:r>
+        <w:r>
+          <w:rPr>
+            <w:rStyle w:val="Hipervnculo"/>
+            <w:rFonts w:ascii="Helvetica" w:hAnsi="Helvetica" w:cs="Helvetica"/>
+            <w:bdr w:val="none" w:sz="0" w:space="0" w:color="auto" w:frame="1"/>
+            <w:shd w:val="clear" w:color="auto" w:fill="FFFFFF"/>
+          </w:rPr>
+          <w:t>/</w:t>
+        </w:r>
+        <w:r>
+          <w:rPr>
+            <w:rStyle w:val="Hipervnculo"/>
+            <w:rFonts w:ascii="Helvetica" w:hAnsi="Helvetica" w:cs="Helvetica"/>
+            <w:bdr w:val="none" w:sz="0" w:space="0" w:color="auto" w:frame="1"/>
+            <w:shd w:val="clear" w:color="auto" w:fill="FFFFFF"/>
+          </w:rPr>
+          <w:t>/drive.google.com/file/d/1ITCV0ADfRt4k1fgbBPA2e4O-V2g8SiPT/view?usp=sharing</w:t>
+        </w:r>
+      </w:hyperlink>
+    </w:p>
+    <w:p>
+      <w:pPr>
+        <w:widowControl/>
+        <w:spacing w:after="160"/>
         <w:rPr>
           <w:rFonts w:asciiTheme="minorHAnsi" w:hAnsiTheme="minorHAnsi" w:cstheme="minorHAnsi"/>
           <w:sz w:val="22"/>
           <w:szCs w:val="22"/>
           <w:lang w:val="en-US"/>
         </w:rPr>
-        <w:t xml:space="preserve">Daily Meeting </w:t>
-      </w:r>
+      </w:pPr>
       <w:r>
-        <w:rPr>
-          <w:rFonts w:asciiTheme="minorHAnsi" w:hAnsiTheme="minorHAnsi" w:cstheme="minorHAnsi"/>
-          <w:sz w:val="22"/>
-          <w:szCs w:val="22"/>
-          <w:lang w:val="en-US"/>
-        </w:rPr>
-        <w:t>23/11</w:t>
-      </w:r>
-    </w:p>
-    <w:p>
-      <w:pPr>
-        <w:widowControl/>
-        <w:spacing w:after="160"/>
         <w:rPr>
           <w:rFonts w:asciiTheme="minorHAnsi" w:hAnsiTheme="minorHAnsi" w:cstheme="minorHAnsi"/>
           <w:b/>
@@ -3483,8 +3866,31 @@
           <w:szCs w:val="22"/>
           <w:lang w:val="en-US"/>
         </w:rPr>
-      </w:pPr>
+        <w:t>Día 3:</w:t>
+      </w:r>
       <w:r>
+        <w:rPr>
+          <w:rFonts w:asciiTheme="minorHAnsi" w:hAnsiTheme="minorHAnsi" w:cstheme="minorHAnsi"/>
+          <w:sz w:val="22"/>
+          <w:szCs w:val="22"/>
+          <w:lang w:val="en-US"/>
+        </w:rPr>
+        <w:t xml:space="preserve"> Daily Meeting </w:t>
+      </w:r>
+      <w:r>
+        <w:rPr>
+          <w:rFonts w:asciiTheme="minorHAnsi" w:hAnsiTheme="minorHAnsi" w:cstheme="minorHAnsi"/>
+          <w:sz w:val="22"/>
+          <w:szCs w:val="22"/>
+          <w:lang w:val="en-US"/>
+        </w:rPr>
+        <w:t>22/12</w:t>
+      </w:r>
+    </w:p>
+    <w:p>
+      <w:pPr>
+        <w:widowControl/>
+        <w:spacing w:after="160"/>
         <w:rPr>
           <w:rFonts w:asciiTheme="minorHAnsi" w:hAnsiTheme="minorHAnsi" w:cstheme="minorHAnsi"/>
           <w:b/>
@@ -3493,31 +3899,49 @@
           <w:szCs w:val="22"/>
           <w:lang w:val="en-US"/>
         </w:rPr>
-        <w:t>Día 3:</w:t>
-      </w:r>
-      <w:r>
+      </w:pPr>
+      <w:hyperlink r:id="rId14" w:tgtFrame="_blank" w:tooltip="https://drive.google.com/file/d/1IFYPit7gynKcXGnLofYtr-WrRxjnoy3_/view?usp=sharing" w:history="1">
+        <w:r>
+          <w:rPr>
+            <w:rStyle w:val="Hipervnculo"/>
+            <w:rFonts w:ascii="Helvetica" w:hAnsi="Helvetica" w:cs="Helvetica"/>
+            <w:bdr w:val="none" w:sz="0" w:space="0" w:color="auto" w:frame="1"/>
+            <w:shd w:val="clear" w:color="auto" w:fill="FFFFFF"/>
+          </w:rPr>
+          <w:t>https://d</w:t>
+        </w:r>
+        <w:r>
+          <w:rPr>
+            <w:rStyle w:val="Hipervnculo"/>
+            <w:rFonts w:ascii="Helvetica" w:hAnsi="Helvetica" w:cs="Helvetica"/>
+            <w:bdr w:val="none" w:sz="0" w:space="0" w:color="auto" w:frame="1"/>
+            <w:shd w:val="clear" w:color="auto" w:fill="FFFFFF"/>
+          </w:rPr>
+          <w:t>r</w:t>
+        </w:r>
+        <w:r>
+          <w:rPr>
+            <w:rStyle w:val="Hipervnculo"/>
+            <w:rFonts w:ascii="Helvetica" w:hAnsi="Helvetica" w:cs="Helvetica"/>
+            <w:bdr w:val="none" w:sz="0" w:space="0" w:color="auto" w:frame="1"/>
+            <w:shd w:val="clear" w:color="auto" w:fill="FFFFFF"/>
+          </w:rPr>
+          <w:t>ive.google.com/file/d/1IFYPit7gynKcXGnLofYtr-WrRxjnoy3_/view?usp=sharing</w:t>
+        </w:r>
+      </w:hyperlink>
+    </w:p>
+    <w:p>
+      <w:pPr>
+        <w:widowControl/>
+        <w:spacing w:after="160"/>
         <w:rPr>
           <w:rFonts w:asciiTheme="minorHAnsi" w:hAnsiTheme="minorHAnsi" w:cstheme="minorHAnsi"/>
           <w:sz w:val="22"/>
           <w:szCs w:val="22"/>
           <w:lang w:val="en-US"/>
         </w:rPr>
-        <w:t xml:space="preserve"> Daily Meeting </w:t>
-      </w:r>
+      </w:pPr>
       <w:r>
-        <w:rPr>
-          <w:rFonts w:asciiTheme="minorHAnsi" w:hAnsiTheme="minorHAnsi" w:cstheme="minorHAnsi"/>
-          <w:sz w:val="22"/>
-          <w:szCs w:val="22"/>
-          <w:lang w:val="en-US"/>
-        </w:rPr>
-        <w:t>24/11</w:t>
-      </w:r>
-    </w:p>
-    <w:p>
-      <w:pPr>
-        <w:widowControl/>
-        <w:spacing w:after="160"/>
         <w:rPr>
           <w:rFonts w:asciiTheme="minorHAnsi" w:hAnsiTheme="minorHAnsi" w:cstheme="minorHAnsi"/>
           <w:b/>
@@ -3526,7 +3950,26 @@
           <w:szCs w:val="22"/>
           <w:lang w:val="en-US"/>
         </w:rPr>
-      </w:pPr>
+        <w:t>Día 4:</w:t>
+      </w:r>
+      <w:r>
+        <w:rPr>
+          <w:rFonts w:asciiTheme="minorHAnsi" w:hAnsiTheme="minorHAnsi" w:cstheme="minorHAnsi"/>
+          <w:sz w:val="22"/>
+          <w:szCs w:val="22"/>
+          <w:lang w:val="en-US"/>
+        </w:rPr>
+        <w:t xml:space="preserve"> Daily Meeting </w:t>
+      </w:r>
+      <w:r>
+        <w:rPr>
+          <w:rFonts w:asciiTheme="minorHAnsi" w:hAnsiTheme="minorHAnsi" w:cstheme="minorHAnsi"/>
+          <w:sz w:val="22"/>
+          <w:szCs w:val="22"/>
+          <w:lang w:val="en-US"/>
+        </w:rPr>
+        <w:t>23/12</w:t>
+      </w:r>
       <w:r>
         <w:rPr>
           <w:rFonts w:asciiTheme="minorHAnsi" w:hAnsiTheme="minorHAnsi" w:cstheme="minorHAnsi"/>
@@ -3536,27 +3979,13 @@
           <w:szCs w:val="22"/>
           <w:lang w:val="en-US"/>
         </w:rPr>
-        <w:t>Día 4:</w:t>
+        <w:t xml:space="preserve"> </w:t>
       </w:r>
-      <w:r>
-        <w:rPr>
-          <w:rFonts w:asciiTheme="minorHAnsi" w:hAnsiTheme="minorHAnsi" w:cstheme="minorHAnsi"/>
-          <w:sz w:val="22"/>
-          <w:szCs w:val="22"/>
-          <w:lang w:val="en-US"/>
-        </w:rPr>
-        <w:t xml:space="preserve"> Daily Meeting </w:t>
-      </w:r>
-      <w:r>
-        <w:rPr>
-          <w:rFonts w:asciiTheme="minorHAnsi" w:hAnsiTheme="minorHAnsi" w:cstheme="minorHAnsi"/>
-          <w:sz w:val="22"/>
-          <w:szCs w:val="22"/>
-          <w:lang w:val="en-US"/>
-        </w:rPr>
-        <w:t>25/11</w:t>
-      </w:r>
-      <w:r>
+    </w:p>
+    <w:p>
+      <w:pPr>
+        <w:widowControl/>
+        <w:spacing w:after="160"/>
         <w:rPr>
           <w:rFonts w:asciiTheme="minorHAnsi" w:hAnsiTheme="minorHAnsi" w:cstheme="minorHAnsi"/>
           <w:b/>
@@ -3565,13 +3994,8 @@
           <w:szCs w:val="22"/>
           <w:lang w:val="en-US"/>
         </w:rPr>
-        <w:t xml:space="preserve"> </w:t>
-      </w:r>
-    </w:p>
-    <w:p>
-      <w:pPr>
-        <w:widowControl/>
-        <w:spacing w:after="160"/>
+      </w:pPr>
+      <w:r>
         <w:rPr>
           <w:rFonts w:asciiTheme="minorHAnsi" w:hAnsiTheme="minorHAnsi" w:cstheme="minorHAnsi"/>
           <w:b/>
@@ -3580,8 +4004,31 @@
           <w:szCs w:val="22"/>
           <w:lang w:val="en-US"/>
         </w:rPr>
-      </w:pPr>
+        <w:t>Día 5:</w:t>
+      </w:r>
       <w:r>
+        <w:rPr>
+          <w:rFonts w:asciiTheme="minorHAnsi" w:hAnsiTheme="minorHAnsi" w:cstheme="minorHAnsi"/>
+          <w:sz w:val="22"/>
+          <w:szCs w:val="22"/>
+          <w:lang w:val="en-US"/>
+        </w:rPr>
+        <w:t xml:space="preserve"> Daily Meeting </w:t>
+      </w:r>
+      <w:r>
+        <w:rPr>
+          <w:rFonts w:asciiTheme="minorHAnsi" w:hAnsiTheme="minorHAnsi" w:cstheme="minorHAnsi"/>
+          <w:sz w:val="22"/>
+          <w:szCs w:val="22"/>
+          <w:lang w:val="en-US"/>
+        </w:rPr>
+        <w:t>24/12</w:t>
+      </w:r>
+    </w:p>
+    <w:p>
+      <w:pPr>
+        <w:widowControl/>
+        <w:spacing w:after="160"/>
         <w:rPr>
           <w:rFonts w:asciiTheme="minorHAnsi" w:hAnsiTheme="minorHAnsi" w:cstheme="minorHAnsi"/>
           <w:b/>
@@ -3590,32 +4037,13 @@
           <w:szCs w:val="22"/>
           <w:lang w:val="en-US"/>
         </w:rPr>
-        <w:t>Día 5:</w:t>
-      </w:r>
-      <w:r>
-        <w:rPr>
-          <w:rFonts w:asciiTheme="minorHAnsi" w:hAnsiTheme="minorHAnsi" w:cstheme="minorHAnsi"/>
-          <w:sz w:val="22"/>
-          <w:szCs w:val="22"/>
-          <w:lang w:val="en-US"/>
-        </w:rPr>
-        <w:t xml:space="preserve"> Daily Meeting </w:t>
-      </w:r>
-      <w:r>
-        <w:rPr>
-          <w:rFonts w:asciiTheme="minorHAnsi" w:hAnsiTheme="minorHAnsi" w:cstheme="minorHAnsi"/>
-          <w:sz w:val="22"/>
-          <w:szCs w:val="22"/>
-          <w:lang w:val="en-US"/>
-        </w:rPr>
-        <w:t>26/11</w:t>
-      </w:r>
+      </w:pPr>
     </w:p>
     <w:sectPr>
-      <w:headerReference w:type="default" r:id="rId12"/>
-      <w:footerReference w:type="default" r:id="rId13"/>
-      <w:headerReference w:type="first" r:id="rId14"/>
-      <w:footerReference w:type="first" r:id="rId15"/>
+      <w:headerReference w:type="default" r:id="rId15"/>
+      <w:footerReference w:type="default" r:id="rId16"/>
+      <w:headerReference w:type="first" r:id="rId17"/>
+      <w:footerReference w:type="first" r:id="rId18"/>
       <w:pgSz w:w="12240" w:h="15840"/>
       <w:pgMar w:top="1440" w:right="1440" w:bottom="1440" w:left="1440" w:header="720" w:footer="720" w:gutter="0"/>
       <w:cols w:space="720"/>
@@ -4146,8 +4574,16 @@
             <w:rPr>
               <w:rFonts w:asciiTheme="minorHAnsi" w:hAnsiTheme="minorHAnsi" w:cstheme="minorHAnsi"/>
             </w:rPr>
-            <w:t>Sistema Web de Búsqueda de Cursos utilizando Web Scraping</w:t>
+            <w:t xml:space="preserve">Sistema Web de Búsqueda de Cursos utilizando Web </w:t>
           </w:r>
+          <w:proofErr w:type="spellStart"/>
+          <w:r>
+            <w:rPr>
+              <w:rFonts w:asciiTheme="minorHAnsi" w:hAnsiTheme="minorHAnsi" w:cstheme="minorHAnsi"/>
+            </w:rPr>
+            <w:t>Scraping</w:t>
+          </w:r>
+          <w:proofErr w:type="spellEnd"/>
         </w:p>
       </w:tc>
       <w:tc>
@@ -4200,12 +4636,28 @@
               <w:rFonts w:asciiTheme="minorHAnsi" w:hAnsiTheme="minorHAnsi" w:cstheme="minorHAnsi"/>
             </w:rPr>
           </w:pPr>
+          <w:proofErr w:type="spellStart"/>
           <w:r>
             <w:rPr>
               <w:rFonts w:asciiTheme="minorHAnsi" w:hAnsiTheme="minorHAnsi" w:cstheme="minorHAnsi"/>
             </w:rPr>
-            <w:t>Daily Meetings</w:t>
+            <w:t>Daily</w:t>
           </w:r>
+          <w:proofErr w:type="spellEnd"/>
+          <w:r>
+            <w:rPr>
+              <w:rFonts w:asciiTheme="minorHAnsi" w:hAnsiTheme="minorHAnsi" w:cstheme="minorHAnsi"/>
+            </w:rPr>
+            <w:t xml:space="preserve"> </w:t>
+          </w:r>
+          <w:proofErr w:type="gramStart"/>
+          <w:r>
+            <w:rPr>
+              <w:rFonts w:asciiTheme="minorHAnsi" w:hAnsiTheme="minorHAnsi" w:cstheme="minorHAnsi"/>
+            </w:rPr>
+            <w:t>Meetings</w:t>
+          </w:r>
+          <w:proofErr w:type="gramEnd"/>
         </w:p>
       </w:tc>
       <w:tc>
@@ -4308,6 +4760,119 @@
 <file path=word/numbering.xml><?xml version="1.0" encoding="utf-8"?>
 <w:numbering xmlns:wpc="http://schemas.microsoft.com/office/word/2010/wordprocessingCanvas" xmlns:cx="http://schemas.microsoft.com/office/drawing/2014/chartex" xmlns:cx1="http://schemas.microsoft.com/office/drawing/2015/9/8/chartex" xmlns:cx2="http://schemas.microsoft.com/office/drawing/2015/10/21/chartex" xmlns:cx3="http://schemas.microsoft.com/office/drawing/2016/5/9/chartex" xmlns:cx4="http://schemas.microsoft.com/office/drawing/2016/5/10/chartex" xmlns:cx5="http://schemas.microsoft.com/office/drawing/2016/5/11/chartex" xmlns:cx6="http://schemas.microsoft.com/office/drawing/2016/5/12/chartex" xmlns:cx7="http://schemas.microsoft.com/office/drawing/2016/5/13/chartex" xmlns:cx8="http://schemas.microsoft.com/office/drawing/2016/5/14/chartex" xmlns:mc="http://schemas.openxmlformats.org/markup-compatibility/2006" xmlns:aink="http://schemas.microsoft.com/office/drawing/2016/ink" xmlns:am3d="http://schemas.microsoft.com/office/drawing/2017/model3d" xmlns:o="urn:schemas-microsoft-com:office:office" xmlns:r="http://schemas.openxmlformats.org/officeDocument/2006/relationships" xmlns:m="http://schemas.openxmlformats.org/officeDocument/2006/math" xmlns:v="urn:schemas-microsoft-com:vml" xmlns:wp14="http://schemas.microsoft.com/office/word/2010/wordprocessingDrawing" xmlns:wp="http://schemas.openxmlformats.org/drawingml/2006/wordprocessingDrawing" xmlns:w10="urn:schemas-microsoft-com:office:word" xmlns:w="http://schemas.openxmlformats.org/wordprocessingml/2006/main" xmlns:w14="http://schemas.microsoft.com/office/word/2010/wordml" xmlns:w15="http://schemas.microsoft.com/office/word/2012/wordml" xmlns:w16cex="http://schemas.microsoft.com/office/word/2018/wordml/cex" xmlns:w16cid="http://schemas.microsoft.com/office/word/2016/wordml/cid" xmlns:w16="http://schemas.microsoft.com/office/word/2018/wordml" xmlns:w16sdtdh="http://schemas.microsoft.com/office/word/2020/wordml/sdtdatahash" xmlns:w16se="http://schemas.microsoft.com/office/word/2015/wordml/symex" xmlns:wpg="http://schemas.microsoft.com/office/word/2010/wordprocessingGroup" xmlns:wpi="http://schemas.microsoft.com/office/word/2010/wordprocessingInk" xmlns:wne="http://schemas.microsoft.com/office/word/2006/wordml" xmlns:wps="http://schemas.microsoft.com/office/word/2010/wordprocessingShape" mc:Ignorable="w14 w15 w16se w16cid w16 w16cex w16sdtdh wp14">
   <w:abstractNum w:abstractNumId="0" w15:restartNumberingAfterBreak="0">
+    <w:nsid w:val="01652283"/>
+    <w:multiLevelType w:val="hybridMultilevel"/>
+    <w:tmpl w:val="6A3C019E"/>
+    <w:lvl w:ilvl="0" w:tplc="280A0001">
+      <w:start w:val="1"/>
+      <w:numFmt w:val="bullet"/>
+      <w:lvlText w:val=""/>
+      <w:lvlJc w:val="left"/>
+      <w:pPr>
+        <w:ind w:left="3240" w:hanging="360"/>
+      </w:pPr>
+      <w:rPr>
+        <w:rFonts w:ascii="Symbol" w:hAnsi="Symbol" w:hint="default"/>
+      </w:rPr>
+    </w:lvl>
+    <w:lvl w:ilvl="1" w:tplc="280A0003" w:tentative="1">
+      <w:start w:val="1"/>
+      <w:numFmt w:val="bullet"/>
+      <w:lvlText w:val="o"/>
+      <w:lvlJc w:val="left"/>
+      <w:pPr>
+        <w:ind w:left="3960" w:hanging="360"/>
+      </w:pPr>
+      <w:rPr>
+        <w:rFonts w:ascii="Courier New" w:hAnsi="Courier New" w:cs="Courier New" w:hint="default"/>
+      </w:rPr>
+    </w:lvl>
+    <w:lvl w:ilvl="2" w:tplc="280A0005" w:tentative="1">
+      <w:start w:val="1"/>
+      <w:numFmt w:val="bullet"/>
+      <w:lvlText w:val=""/>
+      <w:lvlJc w:val="left"/>
+      <w:pPr>
+        <w:ind w:left="4680" w:hanging="360"/>
+      </w:pPr>
+      <w:rPr>
+        <w:rFonts w:ascii="Wingdings" w:hAnsi="Wingdings" w:hint="default"/>
+      </w:rPr>
+    </w:lvl>
+    <w:lvl w:ilvl="3" w:tplc="280A0001" w:tentative="1">
+      <w:start w:val="1"/>
+      <w:numFmt w:val="bullet"/>
+      <w:lvlText w:val=""/>
+      <w:lvlJc w:val="left"/>
+      <w:pPr>
+        <w:ind w:left="5400" w:hanging="360"/>
+      </w:pPr>
+      <w:rPr>
+        <w:rFonts w:ascii="Symbol" w:hAnsi="Symbol" w:hint="default"/>
+      </w:rPr>
+    </w:lvl>
+    <w:lvl w:ilvl="4" w:tplc="280A0003" w:tentative="1">
+      <w:start w:val="1"/>
+      <w:numFmt w:val="bullet"/>
+      <w:lvlText w:val="o"/>
+      <w:lvlJc w:val="left"/>
+      <w:pPr>
+        <w:ind w:left="6120" w:hanging="360"/>
+      </w:pPr>
+      <w:rPr>
+        <w:rFonts w:ascii="Courier New" w:hAnsi="Courier New" w:cs="Courier New" w:hint="default"/>
+      </w:rPr>
+    </w:lvl>
+    <w:lvl w:ilvl="5" w:tplc="280A0005" w:tentative="1">
+      <w:start w:val="1"/>
+      <w:numFmt w:val="bullet"/>
+      <w:lvlText w:val=""/>
+      <w:lvlJc w:val="left"/>
+      <w:pPr>
+        <w:ind w:left="6840" w:hanging="360"/>
+      </w:pPr>
+      <w:rPr>
+        <w:rFonts w:ascii="Wingdings" w:hAnsi="Wingdings" w:hint="default"/>
+      </w:rPr>
+    </w:lvl>
+    <w:lvl w:ilvl="6" w:tplc="280A0001" w:tentative="1">
+      <w:start w:val="1"/>
+      <w:numFmt w:val="bullet"/>
+      <w:lvlText w:val=""/>
+      <w:lvlJc w:val="left"/>
+      <w:pPr>
+        <w:ind w:left="7560" w:hanging="360"/>
+      </w:pPr>
+      <w:rPr>
+        <w:rFonts w:ascii="Symbol" w:hAnsi="Symbol" w:hint="default"/>
+      </w:rPr>
+    </w:lvl>
+    <w:lvl w:ilvl="7" w:tplc="280A0003" w:tentative="1">
+      <w:start w:val="1"/>
+      <w:numFmt w:val="bullet"/>
+      <w:lvlText w:val="o"/>
+      <w:lvlJc w:val="left"/>
+      <w:pPr>
+        <w:ind w:left="8280" w:hanging="360"/>
+      </w:pPr>
+      <w:rPr>
+        <w:rFonts w:ascii="Courier New" w:hAnsi="Courier New" w:cs="Courier New" w:hint="default"/>
+      </w:rPr>
+    </w:lvl>
+    <w:lvl w:ilvl="8" w:tplc="280A0005" w:tentative="1">
+      <w:start w:val="1"/>
+      <w:numFmt w:val="bullet"/>
+      <w:lvlText w:val=""/>
+      <w:lvlJc w:val="left"/>
+      <w:pPr>
+        <w:ind w:left="9000" w:hanging="360"/>
+      </w:pPr>
+      <w:rPr>
+        <w:rFonts w:ascii="Wingdings" w:hAnsi="Wingdings" w:hint="default"/>
+      </w:rPr>
+    </w:lvl>
+  </w:abstractNum>
+  <w:abstractNum w:abstractNumId="1" w15:restartNumberingAfterBreak="0">
     <w:nsid w:val="163241E6"/>
     <w:multiLevelType w:val="hybridMultilevel"/>
     <w:tmpl w:val="CB24DF34"/>
@@ -4420,7 +4985,7 @@
       </w:rPr>
     </w:lvl>
   </w:abstractNum>
-  <w:abstractNum w:abstractNumId="1" w15:restartNumberingAfterBreak="0">
+  <w:abstractNum w:abstractNumId="2" w15:restartNumberingAfterBreak="0">
     <w:nsid w:val="4098512F"/>
     <w:multiLevelType w:val="multilevel"/>
     <w:tmpl w:val="69101004"/>
@@ -4542,7 +5107,7 @@
       </w:rPr>
     </w:lvl>
   </w:abstractNum>
-  <w:abstractNum w:abstractNumId="2" w15:restartNumberingAfterBreak="0">
+  <w:abstractNum w:abstractNumId="3" w15:restartNumberingAfterBreak="0">
     <w:nsid w:val="4CC155BC"/>
     <w:multiLevelType w:val="hybridMultilevel"/>
     <w:tmpl w:val="BD8084E0"/>
@@ -4655,7 +5220,7 @@
       </w:rPr>
     </w:lvl>
   </w:abstractNum>
-  <w:abstractNum w:abstractNumId="3" w15:restartNumberingAfterBreak="0">
+  <w:abstractNum w:abstractNumId="4" w15:restartNumberingAfterBreak="0">
     <w:nsid w:val="555305F4"/>
     <w:multiLevelType w:val="hybridMultilevel"/>
     <w:tmpl w:val="29368B00"/>
@@ -4768,7 +5333,7 @@
       </w:rPr>
     </w:lvl>
   </w:abstractNum>
-  <w:abstractNum w:abstractNumId="4" w15:restartNumberingAfterBreak="0">
+  <w:abstractNum w:abstractNumId="5" w15:restartNumberingAfterBreak="0">
     <w:nsid w:val="57E66506"/>
     <w:multiLevelType w:val="hybridMultilevel"/>
     <w:tmpl w:val="ADA66414"/>
@@ -4881,7 +5446,7 @@
       </w:rPr>
     </w:lvl>
   </w:abstractNum>
-  <w:abstractNum w:abstractNumId="5" w15:restartNumberingAfterBreak="0">
+  <w:abstractNum w:abstractNumId="6" w15:restartNumberingAfterBreak="0">
     <w:nsid w:val="7320540A"/>
     <w:multiLevelType w:val="hybridMultilevel"/>
     <w:tmpl w:val="86E6A538"/>
@@ -4994,7 +5559,7 @@
       </w:rPr>
     </w:lvl>
   </w:abstractNum>
-  <w:abstractNum w:abstractNumId="6" w15:restartNumberingAfterBreak="0">
+  <w:abstractNum w:abstractNumId="7" w15:restartNumberingAfterBreak="0">
     <w:nsid w:val="7858085A"/>
     <w:multiLevelType w:val="hybridMultilevel"/>
     <w:tmpl w:val="3F0AF666"/>
@@ -5107,26 +5672,145 @@
       </w:rPr>
     </w:lvl>
   </w:abstractNum>
+  <w:abstractNum w:abstractNumId="8" w15:restartNumberingAfterBreak="0">
+    <w:nsid w:val="7B4F5305"/>
+    <w:multiLevelType w:val="hybridMultilevel"/>
+    <w:tmpl w:val="5436FF4E"/>
+    <w:lvl w:ilvl="0" w:tplc="280A0001">
+      <w:start w:val="1"/>
+      <w:numFmt w:val="bullet"/>
+      <w:lvlText w:val=""/>
+      <w:lvlJc w:val="left"/>
+      <w:pPr>
+        <w:ind w:left="360" w:hanging="360"/>
+      </w:pPr>
+      <w:rPr>
+        <w:rFonts w:ascii="Symbol" w:hAnsi="Symbol" w:hint="default"/>
+      </w:rPr>
+    </w:lvl>
+    <w:lvl w:ilvl="1" w:tplc="280A0003" w:tentative="1">
+      <w:start w:val="1"/>
+      <w:numFmt w:val="bullet"/>
+      <w:lvlText w:val="o"/>
+      <w:lvlJc w:val="left"/>
+      <w:pPr>
+        <w:ind w:left="1080" w:hanging="360"/>
+      </w:pPr>
+      <w:rPr>
+        <w:rFonts w:ascii="Courier New" w:hAnsi="Courier New" w:cs="Courier New" w:hint="default"/>
+      </w:rPr>
+    </w:lvl>
+    <w:lvl w:ilvl="2" w:tplc="280A0005" w:tentative="1">
+      <w:start w:val="1"/>
+      <w:numFmt w:val="bullet"/>
+      <w:lvlText w:val=""/>
+      <w:lvlJc w:val="left"/>
+      <w:pPr>
+        <w:ind w:left="1800" w:hanging="360"/>
+      </w:pPr>
+      <w:rPr>
+        <w:rFonts w:ascii="Wingdings" w:hAnsi="Wingdings" w:hint="default"/>
+      </w:rPr>
+    </w:lvl>
+    <w:lvl w:ilvl="3" w:tplc="280A0001" w:tentative="1">
+      <w:start w:val="1"/>
+      <w:numFmt w:val="bullet"/>
+      <w:lvlText w:val=""/>
+      <w:lvlJc w:val="left"/>
+      <w:pPr>
+        <w:ind w:left="2520" w:hanging="360"/>
+      </w:pPr>
+      <w:rPr>
+        <w:rFonts w:ascii="Symbol" w:hAnsi="Symbol" w:hint="default"/>
+      </w:rPr>
+    </w:lvl>
+    <w:lvl w:ilvl="4" w:tplc="280A0003" w:tentative="1">
+      <w:start w:val="1"/>
+      <w:numFmt w:val="bullet"/>
+      <w:lvlText w:val="o"/>
+      <w:lvlJc w:val="left"/>
+      <w:pPr>
+        <w:ind w:left="3240" w:hanging="360"/>
+      </w:pPr>
+      <w:rPr>
+        <w:rFonts w:ascii="Courier New" w:hAnsi="Courier New" w:cs="Courier New" w:hint="default"/>
+      </w:rPr>
+    </w:lvl>
+    <w:lvl w:ilvl="5" w:tplc="280A0005" w:tentative="1">
+      <w:start w:val="1"/>
+      <w:numFmt w:val="bullet"/>
+      <w:lvlText w:val=""/>
+      <w:lvlJc w:val="left"/>
+      <w:pPr>
+        <w:ind w:left="3960" w:hanging="360"/>
+      </w:pPr>
+      <w:rPr>
+        <w:rFonts w:ascii="Wingdings" w:hAnsi="Wingdings" w:hint="default"/>
+      </w:rPr>
+    </w:lvl>
+    <w:lvl w:ilvl="6" w:tplc="280A0001" w:tentative="1">
+      <w:start w:val="1"/>
+      <w:numFmt w:val="bullet"/>
+      <w:lvlText w:val=""/>
+      <w:lvlJc w:val="left"/>
+      <w:pPr>
+        <w:ind w:left="4680" w:hanging="360"/>
+      </w:pPr>
+      <w:rPr>
+        <w:rFonts w:ascii="Symbol" w:hAnsi="Symbol" w:hint="default"/>
+      </w:rPr>
+    </w:lvl>
+    <w:lvl w:ilvl="7" w:tplc="280A0003" w:tentative="1">
+      <w:start w:val="1"/>
+      <w:numFmt w:val="bullet"/>
+      <w:lvlText w:val="o"/>
+      <w:lvlJc w:val="left"/>
+      <w:pPr>
+        <w:ind w:left="5400" w:hanging="360"/>
+      </w:pPr>
+      <w:rPr>
+        <w:rFonts w:ascii="Courier New" w:hAnsi="Courier New" w:cs="Courier New" w:hint="default"/>
+      </w:rPr>
+    </w:lvl>
+    <w:lvl w:ilvl="8" w:tplc="280A0005" w:tentative="1">
+      <w:start w:val="1"/>
+      <w:numFmt w:val="bullet"/>
+      <w:lvlText w:val=""/>
+      <w:lvlJc w:val="left"/>
+      <w:pPr>
+        <w:ind w:left="6120" w:hanging="360"/>
+      </w:pPr>
+      <w:rPr>
+        <w:rFonts w:ascii="Wingdings" w:hAnsi="Wingdings" w:hint="default"/>
+      </w:rPr>
+    </w:lvl>
+  </w:abstractNum>
   <w:num w:numId="1">
+    <w:abstractNumId w:val="2"/>
+  </w:num>
+  <w:num w:numId="2">
+    <w:abstractNumId w:val="7"/>
+  </w:num>
+  <w:num w:numId="3">
     <w:abstractNumId w:val="1"/>
   </w:num>
-  <w:num w:numId="2">
+  <w:num w:numId="4">
+    <w:abstractNumId w:val="5"/>
+  </w:num>
+  <w:num w:numId="5">
+    <w:abstractNumId w:val="4"/>
+  </w:num>
+  <w:num w:numId="6">
     <w:abstractNumId w:val="6"/>
   </w:num>
-  <w:num w:numId="3">
+  <w:num w:numId="7">
+    <w:abstractNumId w:val="3"/>
+  </w:num>
+  <w:num w:numId="8">
     <w:abstractNumId w:val="0"/>
   </w:num>
-  <w:num w:numId="4">
-    <w:abstractNumId w:val="4"/>
-  </w:num>
-  <w:num w:numId="5">
-    <w:abstractNumId w:val="3"/>
-  </w:num>
-  <w:num w:numId="6">
-    <w:abstractNumId w:val="5"/>
-  </w:num>
-  <w:num w:numId="7">
-    <w:abstractNumId w:val="2"/>
+  <w:num w:numId="9">
+    <w:abstractNumId w:val="8"/>
   </w:num>
 </w:numbering>
 </file>

</xml_diff>

<commit_message>
Documentos de daily  y sprint retrospective del sprint3 , correciones menores en otros documentos
</commit_message>
<xml_diff>
--- a/Desarrollo/Edutec/Gestión/Sprint 2/Daily Meetings - Semana 3.docx
+++ b/Desarrollo/Edutec/Gestión/Sprint 2/Daily Meetings - Semana 3.docx
@@ -148,8 +148,19 @@
           <w:sz w:val="44"/>
           <w:szCs w:val="44"/>
         </w:rPr>
-        <w:t>Sistema Web de Búsqueda de Cursos utilizando Web Scraping</w:t>
+        <w:t xml:space="preserve">Sistema Web de Búsqueda de Cursos utilizando Web </w:t>
       </w:r>
+      <w:proofErr w:type="spellStart"/>
+      <w:r>
+        <w:rPr>
+          <w:rFonts w:asciiTheme="minorHAnsi" w:eastAsia="Arial" w:hAnsiTheme="minorHAnsi" w:cstheme="minorHAnsi"/>
+          <w:b/>
+          <w:sz w:val="44"/>
+          <w:szCs w:val="44"/>
+        </w:rPr>
+        <w:t>Scraping</w:t>
+      </w:r>
+      <w:proofErr w:type="spellEnd"/>
       <w:r>
         <w:rPr>
           <w:rFonts w:asciiTheme="minorHAnsi" w:eastAsia="Arial" w:hAnsiTheme="minorHAnsi" w:cstheme="minorHAnsi"/>
@@ -562,25 +573,7 @@
           <w:sz w:val="22"/>
           <w:szCs w:val="22"/>
         </w:rPr>
-        <w:t xml:space="preserve">Campos Apaza, </w:t>
-      </w:r>
-      <w:proofErr w:type="spellStart"/>
-      <w:r>
-        <w:rPr>
-          <w:rFonts w:asciiTheme="minorHAnsi" w:hAnsiTheme="minorHAnsi" w:cstheme="minorHAnsi"/>
-          <w:sz w:val="22"/>
-          <w:szCs w:val="22"/>
-        </w:rPr>
-        <w:t>Leyla</w:t>
-      </w:r>
-      <w:proofErr w:type="spellEnd"/>
-      <w:r>
-        <w:rPr>
-          <w:rFonts w:asciiTheme="minorHAnsi" w:hAnsiTheme="minorHAnsi" w:cstheme="minorHAnsi"/>
-          <w:sz w:val="22"/>
-          <w:szCs w:val="22"/>
-        </w:rPr>
-        <w:t xml:space="preserve"> Gabriela 17200261</w:t>
+        <w:t>Campos Apaza, Leyla Gabriela 17200261</w:t>
       </w:r>
     </w:p>
     <w:p>
@@ -3100,23 +3093,13 @@
                 <w:szCs w:val="22"/>
               </w:rPr>
             </w:pPr>
-            <w:proofErr w:type="spellStart"/>
-            <w:r>
-              <w:rPr>
-                <w:rFonts w:ascii="Calibri" w:hAnsi="Calibri" w:cs="Calibri"/>
-                <w:sz w:val="22"/>
-                <w:szCs w:val="22"/>
-              </w:rPr>
-              <w:t>Leyla</w:t>
-            </w:r>
-            <w:proofErr w:type="spellEnd"/>
-            <w:r>
-              <w:rPr>
-                <w:rFonts w:ascii="Calibri" w:hAnsi="Calibri" w:cs="Calibri"/>
-                <w:sz w:val="22"/>
-                <w:szCs w:val="22"/>
-              </w:rPr>
-              <w:t xml:space="preserve"> Campos</w:t>
+            <w:r>
+              <w:rPr>
+                <w:rFonts w:ascii="Calibri" w:hAnsi="Calibri" w:cs="Calibri"/>
+                <w:sz w:val="22"/>
+                <w:szCs w:val="22"/>
+              </w:rPr>
+              <w:t>Leyla Campos</w:t>
             </w:r>
           </w:p>
         </w:tc>
@@ -4615,13 +4598,31 @@
             <w:rPr>
               <w:rFonts w:asciiTheme="minorHAnsi" w:hAnsiTheme="minorHAnsi" w:cstheme="minorHAnsi"/>
             </w:rPr>
-            <w:t>22</w:t>
+            <w:t>2</w:t>
           </w:r>
           <w:r>
             <w:rPr>
               <w:rFonts w:asciiTheme="minorHAnsi" w:hAnsiTheme="minorHAnsi" w:cstheme="minorHAnsi"/>
             </w:rPr>
-            <w:t>/11/2021</w:t>
+            <w:t>0</w:t>
+          </w:r>
+          <w:r>
+            <w:rPr>
+              <w:rFonts w:asciiTheme="minorHAnsi" w:hAnsiTheme="minorHAnsi" w:cstheme="minorHAnsi"/>
+            </w:rPr>
+            <w:t>/1</w:t>
+          </w:r>
+          <w:r>
+            <w:rPr>
+              <w:rFonts w:asciiTheme="minorHAnsi" w:hAnsiTheme="minorHAnsi" w:cstheme="minorHAnsi"/>
+            </w:rPr>
+            <w:t>2</w:t>
+          </w:r>
+          <w:r>
+            <w:rPr>
+              <w:rFonts w:asciiTheme="minorHAnsi" w:hAnsiTheme="minorHAnsi" w:cstheme="minorHAnsi"/>
+            </w:rPr>
+            <w:t>/2021</w:t>
           </w:r>
         </w:p>
       </w:tc>

</xml_diff>